<commit_message>
finish VM lab 1
</commit_message>
<xml_diff>
--- a/VM/ЛБ1 (1).docx
+++ b/VM/ЛБ1 (1).docx
@@ -1,6 +1,6 @@
 
 <file path=word/document.xml><?xml version="1.0" encoding="utf-8"?>
-<w:document xmlns:wpc="http://schemas.microsoft.com/office/word/2010/wordprocessingCanvas" xmlns:cx="http://schemas.microsoft.com/office/drawing/2014/chartex" xmlns:mc="http://schemas.openxmlformats.org/markup-compatibility/2006" xmlns:o="urn:schemas-microsoft-com:office:office" xmlns:r="http://schemas.openxmlformats.org/officeDocument/2006/relationships" xmlns:m="http://schemas.openxmlformats.org/officeDocument/2006/math" xmlns:v="urn:schemas-microsoft-com:vml" xmlns:wp14="http://schemas.microsoft.com/office/word/2010/wordprocessingDrawing" xmlns:wp="http://schemas.openxmlformats.org/drawingml/2006/wordprocessingDrawing" xmlns:w10="urn:schemas-microsoft-com:office:word" xmlns:w="http://schemas.openxmlformats.org/wordprocessingml/2006/main" xmlns:w14="http://schemas.microsoft.com/office/word/2010/wordml" xmlns:w15="http://schemas.microsoft.com/office/word/2012/wordml" xmlns:w16se="http://schemas.microsoft.com/office/word/2015/wordml/symex" xmlns:wpg="http://schemas.microsoft.com/office/word/2010/wordprocessingGroup" xmlns:wpi="http://schemas.microsoft.com/office/word/2010/wordprocessingInk" xmlns:wne="http://schemas.microsoft.com/office/word/2006/wordml" xmlns:wps="http://schemas.microsoft.com/office/word/2010/wordprocessingShape" mc:Ignorable="w14 w15 w16se wp14">
+<w:document xmlns:wpc="http://schemas.microsoft.com/office/word/2010/wordprocessingCanvas" xmlns:cx="http://schemas.microsoft.com/office/drawing/2014/chartex" xmlns:cx1="http://schemas.microsoft.com/office/drawing/2015/9/8/chartex" xmlns:cx2="http://schemas.microsoft.com/office/drawing/2015/10/21/chartex" xmlns:cx3="http://schemas.microsoft.com/office/drawing/2016/5/9/chartex" xmlns:cx4="http://schemas.microsoft.com/office/drawing/2016/5/10/chartex" xmlns:cx5="http://schemas.microsoft.com/office/drawing/2016/5/11/chartex" xmlns:cx6="http://schemas.microsoft.com/office/drawing/2016/5/12/chartex" xmlns:cx7="http://schemas.microsoft.com/office/drawing/2016/5/13/chartex" xmlns:cx8="http://schemas.microsoft.com/office/drawing/2016/5/14/chartex" xmlns:mc="http://schemas.openxmlformats.org/markup-compatibility/2006" xmlns:aink="http://schemas.microsoft.com/office/drawing/2016/ink" xmlns:am3d="http://schemas.microsoft.com/office/drawing/2017/model3d" xmlns:o="urn:schemas-microsoft-com:office:office" xmlns:r="http://schemas.openxmlformats.org/officeDocument/2006/relationships" xmlns:m="http://schemas.openxmlformats.org/officeDocument/2006/math" xmlns:v="urn:schemas-microsoft-com:vml" xmlns:wp14="http://schemas.microsoft.com/office/word/2010/wordprocessingDrawing" xmlns:wp="http://schemas.openxmlformats.org/drawingml/2006/wordprocessingDrawing" xmlns:w10="urn:schemas-microsoft-com:office:word" xmlns:w="http://schemas.openxmlformats.org/wordprocessingml/2006/main" xmlns:w14="http://schemas.microsoft.com/office/word/2010/wordml" xmlns:w15="http://schemas.microsoft.com/office/word/2012/wordml" xmlns:w16cex="http://schemas.microsoft.com/office/word/2018/wordml/cex" xmlns:w16cid="http://schemas.microsoft.com/office/word/2016/wordml/cid" xmlns:w16="http://schemas.microsoft.com/office/word/2018/wordml" xmlns:w16sdtdh="http://schemas.microsoft.com/office/word/2020/wordml/sdtdatahash" xmlns:w16se="http://schemas.microsoft.com/office/word/2015/wordml/symex" xmlns:wpg="http://schemas.microsoft.com/office/word/2010/wordprocessingGroup" xmlns:wpi="http://schemas.microsoft.com/office/word/2010/wordprocessingInk" xmlns:wne="http://schemas.microsoft.com/office/word/2006/wordml" xmlns:wps="http://schemas.microsoft.com/office/word/2010/wordprocessingShape" mc:Ignorable="w14 w15 w16se w16cid w16 w16cex w16sdtdh wp14">
   <w:body>
     <w:p>
       <w:pPr>
@@ -278,21 +278,12 @@
         </w:rPr>
         <w:t xml:space="preserve">: </w:t>
       </w:r>
-      <w:proofErr w:type="spellStart"/>
-      <w:r>
-        <w:rPr>
-          <w:sz w:val="24"/>
-          <w:szCs w:val="24"/>
-        </w:rPr>
-        <w:t>Обиджанов</w:t>
-      </w:r>
-      <w:proofErr w:type="spellEnd"/>
-      <w:r>
-        <w:rPr>
-          <w:sz w:val="24"/>
-          <w:szCs w:val="24"/>
-        </w:rPr>
-        <w:t xml:space="preserve"> Алишер </w:t>
+      <w:r>
+        <w:rPr>
+          <w:sz w:val="24"/>
+          <w:szCs w:val="24"/>
+        </w:rPr>
+        <w:t xml:space="preserve">Обиджанов Алишер </w:t>
       </w:r>
       <w:proofErr w:type="spellStart"/>
       <w:r>
@@ -2066,7 +2057,27 @@
           <w:szCs w:val="24"/>
           <w:lang w:val="en-US"/>
         </w:rPr>
-        <w:t>24), A=0, (A+23)*24</w:t>
+        <w:t>24), A=0, (A+</w:t>
+      </w:r>
+      <w:proofErr w:type="gramStart"/>
+      <w:r>
+        <w:rPr>
+          <w:rFonts w:ascii="Times New Roman" w:hAnsi="Times New Roman" w:cs="Times New Roman"/>
+          <w:sz w:val="24"/>
+          <w:szCs w:val="24"/>
+          <w:lang w:val="en-US"/>
+        </w:rPr>
+        <w:t>23)*</w:t>
+      </w:r>
+      <w:proofErr w:type="gramEnd"/>
+      <w:r>
+        <w:rPr>
+          <w:rFonts w:ascii="Times New Roman" w:hAnsi="Times New Roman" w:cs="Times New Roman"/>
+          <w:sz w:val="24"/>
+          <w:szCs w:val="24"/>
+          <w:lang w:val="en-US"/>
+        </w:rPr>
+        <w:t>24</w:t>
       </w:r>
       <w:r>
         <w:rPr>
@@ -2086,8 +2097,43 @@
         </w:rPr>
         <w:t>24</w:t>
       </w:r>
-      <w:bookmarkStart w:id="3" w:name="_GoBack"/>
-      <w:bookmarkEnd w:id="3"/>
+    </w:p>
+    <w:p>
+      <w:pPr>
+        <w:rPr>
+          <w:rFonts w:ascii="Times New Roman" w:hAnsi="Times New Roman" w:cs="Times New Roman"/>
+          <w:sz w:val="24"/>
+          <w:szCs w:val="24"/>
+          <w:lang w:val="en-US"/>
+        </w:rPr>
+      </w:pPr>
+      <w:r>
+        <w:rPr>
+          <w:rFonts w:ascii="Times New Roman" w:hAnsi="Times New Roman" w:cs="Times New Roman"/>
+          <w:sz w:val="24"/>
+          <w:szCs w:val="24"/>
+          <w:lang w:val="en-US"/>
+        </w:rPr>
+        <w:t>A=0, ((A+21-22*23)</w:t>
+      </w:r>
+      <w:r>
+        <w:rPr>
+          <w:rFonts w:ascii="Times New Roman" w:hAnsi="Times New Roman" w:cs="Times New Roman"/>
+          <w:sz w:val="24"/>
+          <w:szCs w:val="24"/>
+          <w:lang w:val="en-US"/>
+        </w:rPr>
+        <w:sym w:font="Wingdings" w:char="F0E0"/>
+      </w:r>
+      <w:r>
+        <w:rPr>
+          <w:rFonts w:ascii="Times New Roman" w:hAnsi="Times New Roman" w:cs="Times New Roman"/>
+          <w:sz w:val="24"/>
+          <w:szCs w:val="24"/>
+          <w:lang w:val="en-US"/>
+        </w:rPr>
+        <w:t>24, A=0</w:t>
+      </w:r>
     </w:p>
     <w:p>
       <w:pPr>
@@ -2650,15 +2696,13 @@
           <w:rFonts w:ascii="Times New Roman" w:hAnsi="Times New Roman" w:cs="Times New Roman"/>
           <w:sz w:val="24"/>
           <w:szCs w:val="24"/>
-          <w:lang w:val="en-US"/>
-        </w:rPr>
-      </w:pPr>
-      <w:r>
-        <w:rPr>
-          <w:rFonts w:ascii="Times New Roman" w:hAnsi="Times New Roman" w:cs="Times New Roman"/>
-          <w:sz w:val="24"/>
-          <w:szCs w:val="24"/>
-          <w:lang w:val="en-US"/>
+        </w:rPr>
+      </w:pPr>
+      <w:r>
+        <w:rPr>
+          <w:rFonts w:ascii="Times New Roman" w:hAnsi="Times New Roman" w:cs="Times New Roman"/>
+          <w:sz w:val="24"/>
+          <w:szCs w:val="24"/>
         </w:rPr>
         <w:t xml:space="preserve">     </w:t>
       </w:r>
@@ -2696,8 +2740,8 @@
           <w:rFonts w:ascii="Times New Roman" w:hAnsi="Times New Roman" w:cs="Times New Roman"/>
           <w:sz w:val="24"/>
           <w:szCs w:val="24"/>
-        </w:rPr>
-        <w:lastRenderedPageBreak/>
+          <w:lang w:val="en-US"/>
+        </w:rPr>
         <w:t xml:space="preserve">1  </w:t>
       </w:r>
       <w:r>
@@ -2710,6 +2754,15 @@
         <w:t>CLA</w:t>
       </w:r>
       <w:proofErr w:type="gramEnd"/>
+      <w:r>
+        <w:rPr>
+          <w:rFonts w:ascii="Times New Roman" w:hAnsi="Times New Roman" w:cs="Times New Roman"/>
+          <w:sz w:val="24"/>
+          <w:szCs w:val="24"/>
+          <w:lang w:val="en-US"/>
+        </w:rPr>
+        <w:t xml:space="preserve"> </w:t>
+      </w:r>
     </w:p>
     <w:p>
       <w:pPr>
@@ -2731,6 +2784,15 @@
         <w:t>2  ADD</w:t>
       </w:r>
       <w:proofErr w:type="gramEnd"/>
+      <w:r>
+        <w:rPr>
+          <w:rFonts w:ascii="Times New Roman" w:hAnsi="Times New Roman" w:cs="Times New Roman"/>
+          <w:sz w:val="24"/>
+          <w:szCs w:val="24"/>
+          <w:lang w:val="en-US"/>
+        </w:rPr>
+        <w:t xml:space="preserve"> 21</w:t>
+      </w:r>
     </w:p>
     <w:p>
       <w:pPr>
@@ -2750,24 +2812,42 @@
         </w:rPr>
         <w:t>3 SUB</w:t>
       </w:r>
-    </w:p>
-    <w:p>
-      <w:pPr>
-        <w:rPr>
-          <w:rFonts w:ascii="Times New Roman" w:hAnsi="Times New Roman" w:cs="Times New Roman"/>
-          <w:sz w:val="24"/>
-          <w:szCs w:val="24"/>
-          <w:lang w:val="en-US"/>
-        </w:rPr>
-      </w:pPr>
-      <w:r>
-        <w:rPr>
-          <w:rFonts w:ascii="Times New Roman" w:hAnsi="Times New Roman" w:cs="Times New Roman"/>
-          <w:sz w:val="24"/>
-          <w:szCs w:val="24"/>
-          <w:lang w:val="en-US"/>
-        </w:rPr>
-        <w:t>4 MOV</w:t>
+      <w:r>
+        <w:rPr>
+          <w:rFonts w:ascii="Times New Roman" w:hAnsi="Times New Roman" w:cs="Times New Roman"/>
+          <w:sz w:val="24"/>
+          <w:szCs w:val="24"/>
+          <w:lang w:val="en-US"/>
+        </w:rPr>
+        <w:t xml:space="preserve"> 22</w:t>
+      </w:r>
+    </w:p>
+    <w:p>
+      <w:pPr>
+        <w:rPr>
+          <w:rFonts w:ascii="Times New Roman" w:hAnsi="Times New Roman" w:cs="Times New Roman"/>
+          <w:sz w:val="24"/>
+          <w:szCs w:val="24"/>
+          <w:lang w:val="en-US"/>
+        </w:rPr>
+      </w:pPr>
+      <w:r>
+        <w:rPr>
+          <w:rFonts w:ascii="Times New Roman" w:hAnsi="Times New Roman" w:cs="Times New Roman"/>
+          <w:sz w:val="24"/>
+          <w:szCs w:val="24"/>
+          <w:lang w:val="en-US"/>
+        </w:rPr>
+        <w:t xml:space="preserve">4 </w:t>
+      </w:r>
+      <w:r>
+        <w:rPr>
+          <w:rFonts w:ascii="Times New Roman" w:hAnsi="Times New Roman" w:cs="Times New Roman"/>
+          <w:sz w:val="24"/>
+          <w:szCs w:val="24"/>
+          <w:lang w:val="en-US"/>
+        </w:rPr>
+        <w:t>AND 23</w:t>
       </w:r>
     </w:p>
     <w:p>
@@ -2787,6 +2867,91 @@
           <w:lang w:val="en-US"/>
         </w:rPr>
         <w:t xml:space="preserve">5 </w:t>
+      </w:r>
+      <w:r>
+        <w:rPr>
+          <w:rFonts w:ascii="Times New Roman" w:hAnsi="Times New Roman" w:cs="Times New Roman"/>
+          <w:sz w:val="24"/>
+          <w:szCs w:val="24"/>
+          <w:lang w:val="en-US"/>
+        </w:rPr>
+        <w:t>MOV 24</w:t>
+      </w:r>
+    </w:p>
+    <w:p>
+      <w:pPr>
+        <w:rPr>
+          <w:rFonts w:ascii="Times New Roman" w:hAnsi="Times New Roman" w:cs="Times New Roman"/>
+          <w:sz w:val="24"/>
+          <w:szCs w:val="24"/>
+          <w:lang w:val="en-US"/>
+        </w:rPr>
+      </w:pPr>
+      <w:r>
+        <w:rPr>
+          <w:rFonts w:ascii="Times New Roman" w:hAnsi="Times New Roman" w:cs="Times New Roman"/>
+          <w:sz w:val="24"/>
+          <w:szCs w:val="24"/>
+          <w:lang w:val="en-US"/>
+        </w:rPr>
+        <w:t xml:space="preserve">21 1377 </w:t>
+      </w:r>
+    </w:p>
+    <w:p>
+      <w:pPr>
+        <w:rPr>
+          <w:rFonts w:ascii="Times New Roman" w:hAnsi="Times New Roman" w:cs="Times New Roman"/>
+          <w:sz w:val="24"/>
+          <w:szCs w:val="24"/>
+          <w:lang w:val="en-US"/>
+        </w:rPr>
+      </w:pPr>
+      <w:r>
+        <w:rPr>
+          <w:rFonts w:ascii="Times New Roman" w:hAnsi="Times New Roman" w:cs="Times New Roman"/>
+          <w:sz w:val="24"/>
+          <w:szCs w:val="24"/>
+          <w:lang w:val="en-US"/>
+        </w:rPr>
+        <w:t>22 2295</w:t>
+      </w:r>
+    </w:p>
+    <w:p>
+      <w:pPr>
+        <w:rPr>
+          <w:rFonts w:ascii="Times New Roman" w:hAnsi="Times New Roman" w:cs="Times New Roman"/>
+          <w:sz w:val="24"/>
+          <w:szCs w:val="24"/>
+          <w:lang w:val="en-US"/>
+        </w:rPr>
+      </w:pPr>
+      <w:r>
+        <w:rPr>
+          <w:rFonts w:ascii="Times New Roman" w:hAnsi="Times New Roman" w:cs="Times New Roman"/>
+          <w:sz w:val="24"/>
+          <w:szCs w:val="24"/>
+          <w:lang w:val="en-US"/>
+        </w:rPr>
+        <w:t>23 7C90</w:t>
+      </w:r>
+    </w:p>
+    <w:p>
+      <w:pPr>
+        <w:rPr>
+          <w:rFonts w:ascii="Times New Roman" w:hAnsi="Times New Roman" w:cs="Times New Roman"/>
+          <w:sz w:val="24"/>
+          <w:szCs w:val="24"/>
+          <w:lang w:val="en-US"/>
+        </w:rPr>
+      </w:pPr>
+      <w:r>
+        <w:rPr>
+          <w:rFonts w:ascii="Times New Roman" w:hAnsi="Times New Roman" w:cs="Times New Roman"/>
+          <w:sz w:val="24"/>
+          <w:szCs w:val="24"/>
+          <w:lang w:val="en-US"/>
+        </w:rPr>
+        <w:t xml:space="preserve">24 </w:t>
       </w:r>
     </w:p>
     <w:sectPr>
@@ -2800,7 +2965,7 @@
 </file>
 
 <file path=word/numbering.xml><?xml version="1.0" encoding="utf-8"?>
-<w:numbering xmlns:wpc="http://schemas.microsoft.com/office/word/2010/wordprocessingCanvas" xmlns:cx="http://schemas.microsoft.com/office/drawing/2014/chartex" xmlns:mc="http://schemas.openxmlformats.org/markup-compatibility/2006" xmlns:o="urn:schemas-microsoft-com:office:office" xmlns:r="http://schemas.openxmlformats.org/officeDocument/2006/relationships" xmlns:m="http://schemas.openxmlformats.org/officeDocument/2006/math" xmlns:v="urn:schemas-microsoft-com:vml" xmlns:wp14="http://schemas.microsoft.com/office/word/2010/wordprocessingDrawing" xmlns:wp="http://schemas.openxmlformats.org/drawingml/2006/wordprocessingDrawing" xmlns:w10="urn:schemas-microsoft-com:office:word" xmlns:w="http://schemas.openxmlformats.org/wordprocessingml/2006/main" xmlns:w14="http://schemas.microsoft.com/office/word/2010/wordml" xmlns:w15="http://schemas.microsoft.com/office/word/2012/wordml" xmlns:w16se="http://schemas.microsoft.com/office/word/2015/wordml/symex" xmlns:wpg="http://schemas.microsoft.com/office/word/2010/wordprocessingGroup" xmlns:wpi="http://schemas.microsoft.com/office/word/2010/wordprocessingInk" xmlns:wne="http://schemas.microsoft.com/office/word/2006/wordml" xmlns:wps="http://schemas.microsoft.com/office/word/2010/wordprocessingShape" mc:Ignorable="w14 w15 w16se wp14">
+<w:numbering xmlns:wpc="http://schemas.microsoft.com/office/word/2010/wordprocessingCanvas" xmlns:cx="http://schemas.microsoft.com/office/drawing/2014/chartex" xmlns:cx1="http://schemas.microsoft.com/office/drawing/2015/9/8/chartex" xmlns:cx2="http://schemas.microsoft.com/office/drawing/2015/10/21/chartex" xmlns:cx3="http://schemas.microsoft.com/office/drawing/2016/5/9/chartex" xmlns:cx4="http://schemas.microsoft.com/office/drawing/2016/5/10/chartex" xmlns:cx5="http://schemas.microsoft.com/office/drawing/2016/5/11/chartex" xmlns:cx6="http://schemas.microsoft.com/office/drawing/2016/5/12/chartex" xmlns:cx7="http://schemas.microsoft.com/office/drawing/2016/5/13/chartex" xmlns:cx8="http://schemas.microsoft.com/office/drawing/2016/5/14/chartex" xmlns:mc="http://schemas.openxmlformats.org/markup-compatibility/2006" xmlns:aink="http://schemas.microsoft.com/office/drawing/2016/ink" xmlns:am3d="http://schemas.microsoft.com/office/drawing/2017/model3d" xmlns:o="urn:schemas-microsoft-com:office:office" xmlns:r="http://schemas.openxmlformats.org/officeDocument/2006/relationships" xmlns:m="http://schemas.openxmlformats.org/officeDocument/2006/math" xmlns:v="urn:schemas-microsoft-com:vml" xmlns:wp14="http://schemas.microsoft.com/office/word/2010/wordprocessingDrawing" xmlns:wp="http://schemas.openxmlformats.org/drawingml/2006/wordprocessingDrawing" xmlns:w10="urn:schemas-microsoft-com:office:word" xmlns:w="http://schemas.openxmlformats.org/wordprocessingml/2006/main" xmlns:w14="http://schemas.microsoft.com/office/word/2010/wordml" xmlns:w15="http://schemas.microsoft.com/office/word/2012/wordml" xmlns:w16cex="http://schemas.microsoft.com/office/word/2018/wordml/cex" xmlns:w16cid="http://schemas.microsoft.com/office/word/2016/wordml/cid" xmlns:w16="http://schemas.microsoft.com/office/word/2018/wordml" xmlns:w16sdtdh="http://schemas.microsoft.com/office/word/2020/wordml/sdtdatahash" xmlns:w16se="http://schemas.microsoft.com/office/word/2015/wordml/symex" xmlns:wpg="http://schemas.microsoft.com/office/word/2010/wordprocessingGroup" xmlns:wpi="http://schemas.microsoft.com/office/word/2010/wordprocessingInk" xmlns:wne="http://schemas.microsoft.com/office/word/2006/wordml" xmlns:wps="http://schemas.microsoft.com/office/word/2010/wordprocessingShape" mc:Ignorable="w14 w15 w16se w16cid w16 w16cex w16sdtdh wp14">
   <w:abstractNum w:abstractNumId="0" w15:restartNumberingAfterBreak="0">
     <w:nsid w:val="3BBE3497"/>
     <w:multiLevelType w:val="hybridMultilevel"/>
@@ -3105,7 +3270,7 @@
 </file>
 
 <file path=word/styles.xml><?xml version="1.0" encoding="utf-8"?>
-<w:styles xmlns:mc="http://schemas.openxmlformats.org/markup-compatibility/2006" xmlns:r="http://schemas.openxmlformats.org/officeDocument/2006/relationships" xmlns:w="http://schemas.openxmlformats.org/wordprocessingml/2006/main" xmlns:w14="http://schemas.microsoft.com/office/word/2010/wordml" xmlns:w15="http://schemas.microsoft.com/office/word/2012/wordml" xmlns:w16se="http://schemas.microsoft.com/office/word/2015/wordml/symex" mc:Ignorable="w14 w15 w16se">
+<w:styles xmlns:mc="http://schemas.openxmlformats.org/markup-compatibility/2006" xmlns:r="http://schemas.openxmlformats.org/officeDocument/2006/relationships" xmlns:w="http://schemas.openxmlformats.org/wordprocessingml/2006/main" xmlns:w14="http://schemas.microsoft.com/office/word/2010/wordml" xmlns:w15="http://schemas.microsoft.com/office/word/2012/wordml" xmlns:w16cex="http://schemas.microsoft.com/office/word/2018/wordml/cex" xmlns:w16cid="http://schemas.microsoft.com/office/word/2016/wordml/cid" xmlns:w16="http://schemas.microsoft.com/office/word/2018/wordml" xmlns:w16sdtdh="http://schemas.microsoft.com/office/word/2020/wordml/sdtdatahash" xmlns:w16se="http://schemas.microsoft.com/office/word/2015/wordml/symex" mc:Ignorable="w14 w15 w16se w16cid w16 w16cex w16sdtdh">
   <w:docDefaults>
     <w:rPrDefault>
       <w:rPr>
@@ -3121,7 +3286,7 @@
       </w:pPr>
     </w:pPrDefault>
   </w:docDefaults>
-  <w:latentStyles w:defLockedState="0" w:defUIPriority="99" w:defSemiHidden="0" w:defUnhideWhenUsed="0" w:defQFormat="0" w:count="371">
+  <w:latentStyles w:defLockedState="0" w:defUIPriority="99" w:defSemiHidden="0" w:defUnhideWhenUsed="0" w:defQFormat="0" w:count="376">
     <w:lsdException w:name="Normal" w:uiPriority="0" w:qFormat="1"/>
     <w:lsdException w:name="heading 1" w:uiPriority="9" w:qFormat="1"/>
     <w:lsdException w:name="heading 2" w:semiHidden="1" w:uiPriority="9" w:unhideWhenUsed="1" w:qFormat="1"/>
@@ -3227,7 +3392,6 @@
     <w:lsdException w:name="HTML Sample" w:semiHidden="1" w:unhideWhenUsed="1"/>
     <w:lsdException w:name="HTML Typewriter" w:semiHidden="1" w:unhideWhenUsed="1"/>
     <w:lsdException w:name="HTML Variable" w:semiHidden="1" w:unhideWhenUsed="1"/>
-    <w:lsdException w:name="Normal Table" w:semiHidden="1" w:unhideWhenUsed="1"/>
     <w:lsdException w:name="annotation subject" w:semiHidden="1" w:unhideWhenUsed="1"/>
     <w:lsdException w:name="No List" w:semiHidden="1" w:unhideWhenUsed="1"/>
     <w:lsdException w:name="Outline List 1" w:semiHidden="1" w:unhideWhenUsed="1"/>
@@ -3270,11 +3434,8 @@
     <w:lsdException w:name="Table Contemporary" w:semiHidden="1" w:unhideWhenUsed="1"/>
     <w:lsdException w:name="Table Elegant" w:semiHidden="1" w:unhideWhenUsed="1"/>
     <w:lsdException w:name="Table Professional" w:semiHidden="1" w:unhideWhenUsed="1"/>
-    <w:lsdException w:name="Table Subtle 1" w:semiHidden="1" w:unhideWhenUsed="1"/>
     <w:lsdException w:name="Table Subtle 2" w:semiHidden="1" w:unhideWhenUsed="1"/>
     <w:lsdException w:name="Table Web 1" w:semiHidden="1" w:unhideWhenUsed="1"/>
-    <w:lsdException w:name="Table Web 2" w:semiHidden="1" w:unhideWhenUsed="1"/>
-    <w:lsdException w:name="Table Web 3" w:semiHidden="1" w:unhideWhenUsed="1"/>
     <w:lsdException w:name="Balloon Text" w:semiHidden="1" w:unhideWhenUsed="1"/>
     <w:lsdException w:name="Table Grid" w:uiPriority="39"/>
     <w:lsdException w:name="Table Theme" w:semiHidden="1" w:unhideWhenUsed="1"/>
@@ -3493,6 +3654,11 @@
     <w:lsdException w:name="List Table 5 Dark Accent 6" w:uiPriority="50"/>
     <w:lsdException w:name="List Table 6 Colorful Accent 6" w:uiPriority="51"/>
     <w:lsdException w:name="List Table 7 Colorful Accent 6" w:uiPriority="52"/>
+    <w:lsdException w:name="Mention" w:semiHidden="1" w:unhideWhenUsed="1"/>
+    <w:lsdException w:name="Smart Hyperlink" w:semiHidden="1" w:unhideWhenUsed="1"/>
+    <w:lsdException w:name="Hashtag" w:semiHidden="1" w:unhideWhenUsed="1"/>
+    <w:lsdException w:name="Unresolved Mention" w:semiHidden="1" w:unhideWhenUsed="1"/>
+    <w:lsdException w:name="Smart Link" w:semiHidden="1" w:unhideWhenUsed="1"/>
   </w:latentStyles>
   <w:style w:type="paragraph" w:default="1" w:styleId="a">
     <w:name w:val="Normal"/>

</xml_diff>